<commit_message>
test unitaire couvrant la classe joueur
</commit_message>
<xml_diff>
--- a/Planification et gestion du projet.docx
+++ b/Planification et gestion du projet.docx
@@ -54,7 +54,19 @@
         <w:rPr>
           <w:lang w:val="fr-FR"/>
         </w:rPr>
-        <w:t>Cependant, je ne compte pas m’arrêter là, l’interface graphique doit encore être finalisé pour le dernier mode de jeu et la base de données ne contient pas les valeurs exacts.</w:t>
+        <w:t>Cependant, je ne compte pas m’arrêter là, l’interface graphique doit encore être finalisé pour le dernier mode de jeu et la base de données ne contient pas les valeurs exact</w:t>
+      </w:r>
+      <w:r>
+        <w:rPr>
+          <w:lang w:val="fr-FR"/>
+        </w:rPr>
+        <w:t>e</w:t>
+      </w:r>
+      <w:r>
+        <w:rPr>
+          <w:lang w:val="fr-FR"/>
+        </w:rPr>
+        <w:t>s.</w:t>
       </w:r>
     </w:p>
     <w:p>
@@ -99,7 +111,21 @@
         <w:rPr>
           <w:lang w:val="fr-FR"/>
         </w:rPr>
-        <w:t xml:space="preserve">Pour un petit historique de ce groupe archaïque, je n’ai pas de réel compagnon avec qui je fais chaque projet. J’ai donc dû aller chercher à droite à gauche deux compères pour réaliser ce projet. Il se fait que l’un d’eux a arrêté l’Ephec et l’autre est un bisseur qui avait d’autres priorités. </w:t>
+        <w:t>Pour un petit historique de ce groupe archaïque, je n’ai pas de réel compagnon avec qui je fais chaque projet. J’ai donc dû aller chercher à droite à gauche deux compères pour réaliser ce projet. Il se fait que l’un d’eux a arrêté l’</w:t>
+      </w:r>
+      <w:proofErr w:type="spellStart"/>
+      <w:r>
+        <w:rPr>
+          <w:lang w:val="fr-FR"/>
+        </w:rPr>
+        <w:t>Ephec</w:t>
+      </w:r>
+      <w:proofErr w:type="spellEnd"/>
+      <w:r>
+        <w:rPr>
+          <w:lang w:val="fr-FR"/>
+        </w:rPr>
+        <w:t xml:space="preserve"> et l’autre est un bisseur qui avait d’autres priorités. </w:t>
       </w:r>
     </w:p>
     <w:p>
@@ -137,7 +163,21 @@
         <w:rPr>
           <w:lang w:val="fr-FR"/>
         </w:rPr>
-        <w:t>possible. L’un désintéressé et l’autre disparu, je me suis retrouvé seul. Pour autant, je voulais vraiment réussir ce projet alors j’ai travaillé.</w:t>
+        <w:t xml:space="preserve">possible. L’un désintéressé et l’autre disparu, je me suis </w:t>
+      </w:r>
+      <w:proofErr w:type="gramStart"/>
+      <w:r>
+        <w:rPr>
+          <w:lang w:val="fr-FR"/>
+        </w:rPr>
+        <w:t>retrouvé</w:t>
+      </w:r>
+      <w:proofErr w:type="gramEnd"/>
+      <w:r>
+        <w:rPr>
+          <w:lang w:val="fr-FR"/>
+        </w:rPr>
+        <w:t xml:space="preserve"> seul. Pour autant, je voulais vraiment réussir ce projet alors j’ai travaillé.</w:t>
       </w:r>
     </w:p>
     <w:p>
@@ -194,7 +234,21 @@
         <w:rPr>
           <w:lang w:val="fr-FR"/>
         </w:rPr>
-        <w:t xml:space="preserve"> et que vous m’excuserez d’avoir agit si tard. Cette expérience m’apprend que même seul, il est bon de tenir un planning et de respecter rigoureusement les objectifs attendus. </w:t>
+        <w:t xml:space="preserve"> et que vous m’excuserez d’avoir </w:t>
+      </w:r>
+      <w:proofErr w:type="spellStart"/>
+      <w:r>
+        <w:rPr>
+          <w:lang w:val="fr-FR"/>
+        </w:rPr>
+        <w:t>agit</w:t>
+      </w:r>
+      <w:proofErr w:type="spellEnd"/>
+      <w:r>
+        <w:rPr>
+          <w:lang w:val="fr-FR"/>
+        </w:rPr>
+        <w:t xml:space="preserve"> si tard. Cette expérience m’apprend que même seul, il est bon de tenir un planning et de respecter rigoureusement les objectifs attendus. </w:t>
       </w:r>
     </w:p>
     <w:sectPr>

</xml_diff>